<commit_message>
[VM:Susmitha.palacherla@2/18/2015 9:33:18 AM] Internal version 2.0 Add test cases for SCR 14031.
git-tfs-id: [https://tfs.omnicloud.local/tfs/cco%20program/]$/eCoaching_V2;C13950
</commit_message>
<xml_diff>
--- a/Unit Test/CCO_eCoaching_ETS_Load_DB_UTD.docx
+++ b/Unit Test/CCO_eCoaching_ETS_Load_DB_UTD.docx
@@ -94,7 +94,6 @@
         </w:rPr>
         <w:t xml:space="preserve">CCO </w:t>
       </w:r>
-      <w:proofErr w:type="spellStart"/>
       <w:r>
         <w:rPr>
           <w:b/>
@@ -104,7 +103,6 @@
         </w:rPr>
         <w:t>eCoaching</w:t>
       </w:r>
-      <w:proofErr w:type="spellEnd"/>
       <w:r>
         <w:rPr>
           <w:b/>
@@ -259,7 +257,7 @@
           <w:sz w:val="18"/>
           <w:szCs w:val="18"/>
         </w:rPr>
-        <w:t>November 17, 2014</w:t>
+        <w:t>January 20, 2015</w:t>
       </w:r>
       <w:r>
         <w:rPr>
@@ -321,9 +319,9 @@
         <w:tblLook w:val="0000" w:firstRow="0" w:lastRow="0" w:firstColumn="0" w:lastColumn="0" w:noHBand="0" w:noVBand="0"/>
       </w:tblPr>
       <w:tblGrid>
+        <w:gridCol w:w="1128"/>
         <w:gridCol w:w="928"/>
-        <w:gridCol w:w="928"/>
-        <w:gridCol w:w="2533"/>
+        <w:gridCol w:w="3322"/>
         <w:gridCol w:w="1844"/>
       </w:tblGrid>
       <w:tr>
@@ -531,7 +529,11 @@
               <w:right w:val="single" w:sz="6" w:space="0" w:color="C0C0C0"/>
             </w:tcBorders>
           </w:tcPr>
-          <w:p/>
+          <w:p>
+            <w:r>
+              <w:t>01/19/2015</w:t>
+            </w:r>
+          </w:p>
         </w:tc>
         <w:tc>
           <w:tcPr>
@@ -543,7 +545,11 @@
               <w:right w:val="single" w:sz="6" w:space="0" w:color="C0C0C0"/>
             </w:tcBorders>
           </w:tcPr>
-          <w:p/>
+          <w:p>
+            <w:r>
+              <w:t>2.0</w:t>
+            </w:r>
+          </w:p>
         </w:tc>
         <w:tc>
           <w:tcPr>
@@ -555,7 +561,11 @@
               <w:right w:val="single" w:sz="6" w:space="0" w:color="C0C0C0"/>
             </w:tcBorders>
           </w:tcPr>
-          <w:p/>
+          <w:p>
+            <w:r>
+              <w:t>SCR 14031 to incorporate OA Reports</w:t>
+            </w:r>
+          </w:p>
         </w:tc>
         <w:tc>
           <w:tcPr>
@@ -567,7 +577,11 @@
               <w:right w:val="single" w:sz="6" w:space="0" w:color="C0C0C0"/>
             </w:tcBorders>
           </w:tcPr>
-          <w:p/>
+          <w:p>
+            <w:r>
+              <w:t>Susmitha Palacherla</w:t>
+            </w:r>
+          </w:p>
         </w:tc>
       </w:tr>
       <w:tr>
@@ -793,7 +807,7 @@
           <w:r>
             <w:fldChar w:fldCharType="separate"/>
           </w:r>
-          <w:hyperlink w:anchor="_Toc403996252" w:history="1">
+          <w:hyperlink w:anchor="_Toc409535203" w:history="1">
             <w:r>
               <w:rPr>
                 <w:rStyle w:val="Hyperlink"/>
@@ -836,7 +850,7 @@
                 <w:noProof/>
                 <w:webHidden/>
               </w:rPr>
-              <w:instrText xml:space="preserve"> PAGEREF _Toc403996252 \h </w:instrText>
+              <w:instrText xml:space="preserve"> PAGEREF _Toc409535203 \h </w:instrText>
             </w:r>
             <w:r>
               <w:rPr>
@@ -857,6 +871,94 @@
                 <w:webHidden/>
               </w:rPr>
               <w:t>4</w:t>
+            </w:r>
+            <w:r>
+              <w:rPr>
+                <w:noProof/>
+                <w:webHidden/>
+              </w:rPr>
+              <w:fldChar w:fldCharType="end"/>
+            </w:r>
+          </w:hyperlink>
+        </w:p>
+        <w:p>
+          <w:pPr>
+            <w:pStyle w:val="TOC2"/>
+            <w:tabs>
+              <w:tab w:val="left" w:pos="660"/>
+              <w:tab w:val="right" w:leader="dot" w:pos="13670"/>
+            </w:tabs>
+            <w:rPr>
+              <w:rFonts w:asciiTheme="minorHAnsi" w:eastAsiaTheme="minorEastAsia" w:hAnsiTheme="minorHAnsi" w:cstheme="minorBidi"/>
+              <w:noProof/>
+              <w:sz w:val="22"/>
+              <w:szCs w:val="22"/>
+            </w:rPr>
+          </w:pPr>
+          <w:hyperlink w:anchor="_Toc409535204" w:history="1">
+            <w:r>
+              <w:rPr>
+                <w:rStyle w:val="Hyperlink"/>
+                <w:noProof/>
+              </w:rPr>
+              <w:t>2.</w:t>
+            </w:r>
+            <w:r>
+              <w:rPr>
+                <w:rFonts w:asciiTheme="minorHAnsi" w:eastAsiaTheme="minorEastAsia" w:hAnsiTheme="minorHAnsi" w:cstheme="minorBidi"/>
+                <w:noProof/>
+                <w:sz w:val="22"/>
+                <w:szCs w:val="22"/>
+              </w:rPr>
+              <w:tab/>
+            </w:r>
+            <w:r>
+              <w:rPr>
+                <w:rStyle w:val="Hyperlink"/>
+                <w:noProof/>
+              </w:rPr>
+              <w:t>SCR 14031 Incorporate Compliance (OA) Reports</w:t>
+            </w:r>
+            <w:r>
+              <w:rPr>
+                <w:noProof/>
+                <w:webHidden/>
+              </w:rPr>
+              <w:tab/>
+            </w:r>
+            <w:r>
+              <w:rPr>
+                <w:noProof/>
+                <w:webHidden/>
+              </w:rPr>
+              <w:fldChar w:fldCharType="begin"/>
+            </w:r>
+            <w:r>
+              <w:rPr>
+                <w:noProof/>
+                <w:webHidden/>
+              </w:rPr>
+              <w:instrText xml:space="preserve"> PAGEREF _Toc409535204 \h </w:instrText>
+            </w:r>
+            <w:r>
+              <w:rPr>
+                <w:noProof/>
+                <w:webHidden/>
+              </w:rPr>
+            </w:r>
+            <w:r>
+              <w:rPr>
+                <w:noProof/>
+                <w:webHidden/>
+              </w:rPr>
+              <w:fldChar w:fldCharType="separate"/>
+            </w:r>
+            <w:r>
+              <w:rPr>
+                <w:noProof/>
+                <w:webHidden/>
+              </w:rPr>
+              <w:t>6</w:t>
             </w:r>
             <w:r>
               <w:rPr>
@@ -885,6 +987,21 @@
           <w:sz w:val="18"/>
         </w:rPr>
       </w:pPr>
+    </w:p>
+    <w:p/>
+    <w:p/>
+    <w:p/>
+    <w:p/>
+    <w:p/>
+    <w:p/>
+    <w:p/>
+    <w:p/>
+    <w:p/>
+    <w:p/>
+    <w:p/>
+    <w:p>
+      <w:bookmarkStart w:id="15" w:name="_GoBack"/>
+      <w:bookmarkEnd w:id="15"/>
     </w:p>
     <w:p/>
     <w:p/>
@@ -909,18 +1026,6 @@
     <w:p/>
     <w:p/>
     <w:p/>
-    <w:p/>
-    <w:p/>
-    <w:p/>
-    <w:p/>
-    <w:p/>
-    <w:p/>
-    <w:p/>
-    <w:p/>
-    <w:p/>
-    <w:p/>
-    <w:p/>
-    <w:p/>
     <w:p>
       <w:pPr>
         <w:pStyle w:val="Heading2"/>
@@ -929,8 +1034,8 @@
           <w:numId w:val="44"/>
         </w:numPr>
       </w:pPr>
-      <w:bookmarkStart w:id="15" w:name="_Toc391395339"/>
-      <w:bookmarkStart w:id="16" w:name="_Toc403996252"/>
+      <w:bookmarkStart w:id="16" w:name="_Toc391395339"/>
+      <w:bookmarkStart w:id="17" w:name="_Toc409535203"/>
       <w:r>
         <w:t xml:space="preserve">SCR </w:t>
       </w:r>
@@ -946,9 +1051,9 @@
       <w:r>
         <w:t>Initial Load process setup</w:t>
       </w:r>
-      <w:bookmarkEnd w:id="16"/>
+      <w:bookmarkEnd w:id="17"/>
     </w:p>
-    <w:bookmarkEnd w:id="15"/>
+    <w:bookmarkEnd w:id="16"/>
     <w:p/>
     <w:tbl>
       <w:tblPr>
@@ -1035,15 +1140,7 @@
           </w:tcPr>
           <w:p>
             <w:r>
-              <w:t xml:space="preserve">Set up a load process to load ETS report feeds into </w:t>
-            </w:r>
-            <w:proofErr w:type="spellStart"/>
-            <w:r>
-              <w:t>eCL</w:t>
-            </w:r>
-            <w:proofErr w:type="spellEnd"/>
-            <w:r>
-              <w:t>.</w:t>
+              <w:t>Set up a load process to load ETS report feeds into eCL.</w:t>
             </w:r>
           </w:p>
         </w:tc>
@@ -1064,13 +1161,8 @@
             <w:tcW w:w="10455" w:type="dxa"/>
           </w:tcPr>
           <w:p>
-            <w:proofErr w:type="spellStart"/>
-            <w:r>
-              <w:t>eCoaching_Dev</w:t>
-            </w:r>
-            <w:proofErr w:type="spellEnd"/>
-            <w:r>
-              <w:t xml:space="preserve"> database on vrivfssdbt02\scord01,1437 </w:t>
+            <w:r>
+              <w:t xml:space="preserve">eCoaching_Dev database on vrivfssdbt02\scord01,1437 </w:t>
             </w:r>
           </w:p>
         </w:tc>
@@ -1094,13 +1186,8 @@
             <w:tcW w:w="10455" w:type="dxa"/>
           </w:tcPr>
           <w:p>
-            <w:proofErr w:type="spellStart"/>
-            <w:r>
-              <w:t>ETS_Coaching.dtsx</w:t>
-            </w:r>
-            <w:proofErr w:type="spellEnd"/>
-            <w:r>
-              <w:t xml:space="preserve"> and supporting code modules documented in the below code docs.</w:t>
+            <w:r>
+              <w:t>ETS_Coaching.dtsx and supporting code modules documented in the below code docs.</w:t>
             </w:r>
           </w:p>
         </w:tc>
@@ -1121,32 +1208,24 @@
             <w:tcW w:w="10455" w:type="dxa"/>
           </w:tcPr>
           <w:p>
-            <w:proofErr w:type="spellStart"/>
             <w:r>
               <w:t>CCO_eCoaching_ETS_Load_Create.sql</w:t>
             </w:r>
-            <w:proofErr w:type="spellEnd"/>
-          </w:p>
-          <w:p>
-            <w:proofErr w:type="spellStart"/>
+          </w:p>
+          <w:p>
             <w:r>
               <w:t>CCO_eCoaching_Functions.sql</w:t>
             </w:r>
-            <w:proofErr w:type="spellEnd"/>
-          </w:p>
-          <w:p>
-            <w:proofErr w:type="spellStart"/>
+          </w:p>
+          <w:p>
             <w:r>
               <w:t>CCO_eCoaching_Log_Create.sql</w:t>
             </w:r>
-            <w:proofErr w:type="spellEnd"/>
-          </w:p>
-          <w:p>
-            <w:proofErr w:type="spellStart"/>
+          </w:p>
+          <w:p>
             <w:r>
               <w:t>CCO_eCoaching_Maintenance_Create.sql</w:t>
             </w:r>
-            <w:proofErr w:type="spellEnd"/>
           </w:p>
         </w:tc>
       </w:tr>
@@ -1167,15 +1246,7 @@
           </w:tcPr>
           <w:p>
             <w:r>
-              <w:t xml:space="preserve">Loaded ETS test files into the </w:t>
-            </w:r>
-            <w:proofErr w:type="spellStart"/>
-            <w:r>
-              <w:t>eCoachingDev</w:t>
-            </w:r>
-            <w:proofErr w:type="spellEnd"/>
-            <w:r>
-              <w:t xml:space="preserve"> database and verified that the file loaded successfully, sent the appropriate notification and appeared correctly in the user dashboards.</w:t>
+              <w:t>Loaded ETS test files into the eCoachingDev database and verified that the file loaded successfully, sent the appropriate notification and appeared correctly in the user dashboards.</w:t>
             </w:r>
           </w:p>
           <w:p/>
@@ -1342,15 +1413,7 @@
           </w:p>
           <w:p>
             <w:r>
-              <w:t xml:space="preserve">To test the SSIS package </w:t>
-            </w:r>
-            <w:proofErr w:type="spellStart"/>
-            <w:r>
-              <w:t>ETS_Coaching.dtsx</w:t>
-            </w:r>
-            <w:proofErr w:type="spellEnd"/>
-            <w:r>
-              <w:t xml:space="preserve"> to verify that package runs without any issues.</w:t>
+              <w:t>To test the SSIS package ETS_Coaching.dtsx to verify that package runs without any issues.</w:t>
             </w:r>
           </w:p>
           <w:p>
@@ -1442,31 +1505,7 @@
           </w:tcPr>
           <w:p>
             <w:r>
-              <w:t xml:space="preserve">Check records in </w:t>
-            </w:r>
-            <w:proofErr w:type="spellStart"/>
-            <w:r>
-              <w:t>Coaching_Log</w:t>
-            </w:r>
-            <w:proofErr w:type="spellEnd"/>
-            <w:r>
-              <w:t xml:space="preserve">, </w:t>
-            </w:r>
-            <w:proofErr w:type="spellStart"/>
-            <w:r>
-              <w:t>Coaching_log_</w:t>
-            </w:r>
-            <w:proofErr w:type="gramStart"/>
-            <w:r>
-              <w:t>reason</w:t>
-            </w:r>
-            <w:proofErr w:type="spellEnd"/>
-            <w:r>
-              <w:t xml:space="preserve"> ,</w:t>
-            </w:r>
-            <w:proofErr w:type="gramEnd"/>
-            <w:r>
-              <w:t xml:space="preserve"> rejected tables.</w:t>
+              <w:t>Check records in Coaching_Log, Coaching_log_reason , rejected tables.</w:t>
             </w:r>
           </w:p>
           <w:p/>
@@ -2230,28 +2269,12 @@
           </w:tcPr>
           <w:p>
             <w:r>
-              <w:t xml:space="preserve">39 records loaded to </w:t>
-            </w:r>
-            <w:proofErr w:type="spellStart"/>
-            <w:r>
-              <w:t>Coaching_log</w:t>
-            </w:r>
-            <w:proofErr w:type="spellEnd"/>
-            <w:r>
-              <w:t xml:space="preserve"> table</w:t>
-            </w:r>
-          </w:p>
-          <w:p>
-            <w:r>
-              <w:t xml:space="preserve">39 records loaded to </w:t>
-            </w:r>
-            <w:proofErr w:type="spellStart"/>
-            <w:r>
-              <w:t>Coaching_log_reason</w:t>
-            </w:r>
-            <w:proofErr w:type="spellEnd"/>
-            <w:r>
-              <w:t xml:space="preserve"> table.</w:t>
+              <w:t>39 records loaded to Coaching_log table</w:t>
+            </w:r>
+          </w:p>
+          <w:p>
+            <w:r>
+              <w:t>39 records loaded to Coaching_log_reason table.</w:t>
             </w:r>
           </w:p>
           <w:p>
@@ -2409,23 +2432,7 @@
                 <w:rFonts w:asciiTheme="minorHAnsi" w:hAnsiTheme="minorHAnsi"/>
                 <w:bCs/>
               </w:rPr>
-              <w:t xml:space="preserve">Verify that </w:t>
-            </w:r>
-            <w:proofErr w:type="spellStart"/>
-            <w:r>
-              <w:rPr>
-                <w:rFonts w:asciiTheme="minorHAnsi" w:hAnsiTheme="minorHAnsi"/>
-                <w:bCs/>
-              </w:rPr>
-              <w:t>strReportCode</w:t>
-            </w:r>
-            <w:proofErr w:type="spellEnd"/>
-            <w:r>
-              <w:rPr>
-                <w:rFonts w:asciiTheme="minorHAnsi" w:hAnsiTheme="minorHAnsi"/>
-                <w:bCs/>
-              </w:rPr>
-              <w:t xml:space="preserve"> is populated correctly. Convention is the 2-4 letter report code with date from report.</w:t>
+              <w:t>Verify that strReportCode is populated correctly. Convention is the 2-4 letter report code with date from report.</w:t>
             </w:r>
           </w:p>
         </w:tc>
@@ -2545,37 +2552,41 @@
                 <w:rFonts w:asciiTheme="minorHAnsi" w:hAnsiTheme="minorHAnsi"/>
                 <w:bCs/>
               </w:rPr>
-              <w:t xml:space="preserve">Verify that </w:t>
-            </w:r>
-            <w:proofErr w:type="spellStart"/>
-            <w:r>
+              <w:t>Verify that subcoachingreasonid is populated correctly based on the report code.</w:t>
+            </w:r>
+          </w:p>
+          <w:p>
+            <w:pPr>
               <w:rPr>
                 <w:rFonts w:asciiTheme="minorHAnsi" w:hAnsiTheme="minorHAnsi"/>
                 <w:bCs/>
               </w:rPr>
-              <w:t>subcoachingreasonid</w:t>
-            </w:r>
-            <w:proofErr w:type="spellEnd"/>
-            <w:r>
+            </w:pPr>
+          </w:p>
+        </w:tc>
+        <w:tc>
+          <w:tcPr>
+            <w:tcW w:w="4500" w:type="dxa"/>
+          </w:tcPr>
+          <w:p>
+            <w:pPr>
               <w:rPr>
                 <w:rFonts w:asciiTheme="minorHAnsi" w:hAnsiTheme="minorHAnsi"/>
                 <w:bCs/>
               </w:rPr>
-              <w:t xml:space="preserve"> is populated correctly based on the report code.</w:t>
-            </w:r>
-          </w:p>
-          <w:p>
-            <w:pPr>
+            </w:pPr>
+            <w:r>
               <w:rPr>
                 <w:rFonts w:asciiTheme="minorHAnsi" w:hAnsiTheme="minorHAnsi"/>
                 <w:bCs/>
               </w:rPr>
-            </w:pPr>
-          </w:p>
-        </w:tc>
-        <w:tc>
-          <w:tcPr>
-            <w:tcW w:w="4500" w:type="dxa"/>
+              <w:t>99 for FWH and 103 for ITD</w:t>
+            </w:r>
+          </w:p>
+        </w:tc>
+        <w:tc>
+          <w:tcPr>
+            <w:tcW w:w="1260" w:type="dxa"/>
           </w:tcPr>
           <w:p>
             <w:pPr>
@@ -2589,30 +2600,8 @@
                 <w:rFonts w:asciiTheme="minorHAnsi" w:hAnsiTheme="minorHAnsi"/>
                 <w:bCs/>
               </w:rPr>
-              <w:t>99 for FWH and 103 for ITD</w:t>
-            </w:r>
-          </w:p>
-        </w:tc>
-        <w:tc>
-          <w:tcPr>
-            <w:tcW w:w="1260" w:type="dxa"/>
-          </w:tcPr>
-          <w:p>
-            <w:pPr>
-              <w:rPr>
-                <w:rFonts w:asciiTheme="minorHAnsi" w:hAnsiTheme="minorHAnsi"/>
-                <w:bCs/>
-              </w:rPr>
-            </w:pPr>
-            <w:r>
-              <w:rPr>
-                <w:rFonts w:asciiTheme="minorHAnsi" w:hAnsiTheme="minorHAnsi"/>
-                <w:bCs/>
-              </w:rPr>
               <w:t>P</w:t>
             </w:r>
-            <w:bookmarkStart w:id="17" w:name="_GoBack"/>
-            <w:bookmarkEnd w:id="17"/>
           </w:p>
         </w:tc>
         <w:tc>
@@ -2930,6 +2919,934 @@
       </w:r>
     </w:p>
     <w:p/>
+    <w:p>
+      <w:pPr>
+        <w:pStyle w:val="Heading2"/>
+        <w:numPr>
+          <w:ilvl w:val="0"/>
+          <w:numId w:val="44"/>
+        </w:numPr>
+      </w:pPr>
+      <w:bookmarkStart w:id="18" w:name="_Toc409535204"/>
+      <w:r>
+        <w:t>SCR 14031 Incorporate Compliance (OA) Reports</w:t>
+      </w:r>
+      <w:bookmarkEnd w:id="18"/>
+    </w:p>
+    <w:p/>
+    <w:tbl>
+      <w:tblPr>
+        <w:tblW w:w="0" w:type="auto"/>
+        <w:tblInd w:w="-612" w:type="dxa"/>
+        <w:tblBorders>
+          <w:top w:val="single" w:sz="4" w:space="0" w:color="auto"/>
+          <w:left w:val="single" w:sz="4" w:space="0" w:color="auto"/>
+          <w:bottom w:val="single" w:sz="4" w:space="0" w:color="auto"/>
+          <w:right w:val="single" w:sz="4" w:space="0" w:color="auto"/>
+          <w:insideH w:val="single" w:sz="4" w:space="0" w:color="auto"/>
+          <w:insideV w:val="single" w:sz="4" w:space="0" w:color="auto"/>
+        </w:tblBorders>
+        <w:tblLayout w:type="fixed"/>
+        <w:tblLook w:val="0000" w:firstRow="0" w:lastRow="0" w:firstColumn="0" w:lastColumn="0" w:noHBand="0" w:noVBand="0"/>
+      </w:tblPr>
+      <w:tblGrid>
+        <w:gridCol w:w="2549"/>
+        <w:gridCol w:w="10455"/>
+      </w:tblGrid>
+      <w:tr>
+        <w:trPr>
+          <w:tblHeader/>
+        </w:trPr>
+        <w:tc>
+          <w:tcPr>
+            <w:tcW w:w="2549" w:type="dxa"/>
+            <w:shd w:val="solid" w:color="auto" w:fill="000000"/>
+          </w:tcPr>
+          <w:p>
+            <w:r>
+              <w:t>Item</w:t>
+            </w:r>
+          </w:p>
+        </w:tc>
+        <w:tc>
+          <w:tcPr>
+            <w:tcW w:w="10455" w:type="dxa"/>
+            <w:shd w:val="solid" w:color="auto" w:fill="000000"/>
+          </w:tcPr>
+          <w:p>
+            <w:r>
+              <w:t>Description</w:t>
+            </w:r>
+          </w:p>
+        </w:tc>
+      </w:tr>
+      <w:tr>
+        <w:tc>
+          <w:tcPr>
+            <w:tcW w:w="2549" w:type="dxa"/>
+          </w:tcPr>
+          <w:p>
+            <w:r>
+              <w:t>Change Type</w:t>
+            </w:r>
+          </w:p>
+        </w:tc>
+        <w:tc>
+          <w:tcPr>
+            <w:tcW w:w="10455" w:type="dxa"/>
+          </w:tcPr>
+          <w:p>
+            <w:r>
+              <w:t>Change Request</w:t>
+            </w:r>
+          </w:p>
+        </w:tc>
+      </w:tr>
+      <w:tr>
+        <w:tc>
+          <w:tcPr>
+            <w:tcW w:w="2549" w:type="dxa"/>
+          </w:tcPr>
+          <w:p>
+            <w:r>
+              <w:t>Change Description</w:t>
+            </w:r>
+          </w:p>
+        </w:tc>
+        <w:tc>
+          <w:tcPr>
+            <w:tcW w:w="10455" w:type="dxa"/>
+          </w:tcPr>
+          <w:p>
+            <w:r>
+              <w:t>Set up a load process to load ETS compliance report feeds into eCL.</w:t>
+            </w:r>
+          </w:p>
+        </w:tc>
+      </w:tr>
+      <w:tr>
+        <w:tc>
+          <w:tcPr>
+            <w:tcW w:w="2549" w:type="dxa"/>
+          </w:tcPr>
+          <w:p>
+            <w:r>
+              <w:t>Test Environment</w:t>
+            </w:r>
+          </w:p>
+        </w:tc>
+        <w:tc>
+          <w:tcPr>
+            <w:tcW w:w="10455" w:type="dxa"/>
+          </w:tcPr>
+          <w:p>
+            <w:r>
+              <w:t xml:space="preserve">eCoaching_Dev database on vrivfssdbt02\scord01,1437 </w:t>
+            </w:r>
+          </w:p>
+        </w:tc>
+      </w:tr>
+      <w:tr>
+        <w:tc>
+          <w:tcPr>
+            <w:tcW w:w="2549" w:type="dxa"/>
+          </w:tcPr>
+          <w:p>
+            <w:r>
+              <w:t>Code Doc</w:t>
+            </w:r>
+          </w:p>
+        </w:tc>
+        <w:tc>
+          <w:tcPr>
+            <w:tcW w:w="10455" w:type="dxa"/>
+          </w:tcPr>
+          <w:p>
+            <w:r>
+              <w:t>ETS_Coaching.dtsx and supporting code modules documented in the below code docs.</w:t>
+            </w:r>
+          </w:p>
+        </w:tc>
+      </w:tr>
+      <w:tr>
+        <w:tc>
+          <w:tcPr>
+            <w:tcW w:w="2549" w:type="dxa"/>
+          </w:tcPr>
+          <w:p>
+            <w:r>
+              <w:t>Code doc</w:t>
+            </w:r>
+          </w:p>
+        </w:tc>
+        <w:tc>
+          <w:tcPr>
+            <w:tcW w:w="10455" w:type="dxa"/>
+          </w:tcPr>
+          <w:p>
+            <w:r>
+              <w:t>CCO_eCoaching_ETS_Load_Create.sql</w:t>
+            </w:r>
+          </w:p>
+          <w:p>
+            <w:r>
+              <w:t>CCO_eCoaching_Functions.sql</w:t>
+            </w:r>
+          </w:p>
+          <w:p>
+            <w:r>
+              <w:t>CCO_eCoaching_Log_Create.sql</w:t>
+            </w:r>
+          </w:p>
+          <w:p>
+            <w:r>
+              <w:t>CCO_eCoaching_Maintenance_Create.sql</w:t>
+            </w:r>
+          </w:p>
+        </w:tc>
+      </w:tr>
+      <w:tr>
+        <w:tc>
+          <w:tcPr>
+            <w:tcW w:w="2549" w:type="dxa"/>
+          </w:tcPr>
+          <w:p>
+            <w:r>
+              <w:t>Notes</w:t>
+            </w:r>
+          </w:p>
+        </w:tc>
+        <w:tc>
+          <w:tcPr>
+            <w:tcW w:w="10455" w:type="dxa"/>
+          </w:tcPr>
+          <w:p>
+            <w:r>
+              <w:t>Loaded ETS test files into the eCoachingDev database and verified that the file loaded successfully, sent the appropriate notification and appeared correctly in the user dashboards.</w:t>
+            </w:r>
+          </w:p>
+          <w:p/>
+        </w:tc>
+      </w:tr>
+    </w:tbl>
+    <w:p/>
+    <w:tbl>
+      <w:tblPr>
+        <w:tblW w:w="13500" w:type="dxa"/>
+        <w:tblInd w:w="-612" w:type="dxa"/>
+        <w:tblBorders>
+          <w:top w:val="double" w:sz="4" w:space="0" w:color="auto"/>
+          <w:left w:val="double" w:sz="4" w:space="0" w:color="auto"/>
+          <w:bottom w:val="double" w:sz="4" w:space="0" w:color="auto"/>
+          <w:right w:val="double" w:sz="4" w:space="0" w:color="auto"/>
+          <w:insideH w:val="single" w:sz="6" w:space="0" w:color="auto"/>
+          <w:insideV w:val="single" w:sz="6" w:space="0" w:color="auto"/>
+        </w:tblBorders>
+        <w:tblLayout w:type="fixed"/>
+        <w:tblLook w:val="0000" w:firstRow="0" w:lastRow="0" w:firstColumn="0" w:lastColumn="0" w:noHBand="0" w:noVBand="0"/>
+      </w:tblPr>
+      <w:tblGrid>
+        <w:gridCol w:w="900"/>
+        <w:gridCol w:w="3960"/>
+        <w:gridCol w:w="4500"/>
+        <w:gridCol w:w="1260"/>
+        <w:gridCol w:w="2880"/>
+      </w:tblGrid>
+      <w:tr>
+        <w:trPr>
+          <w:cantSplit/>
+          <w:tblHeader/>
+        </w:trPr>
+        <w:tc>
+          <w:tcPr>
+            <w:tcW w:w="900" w:type="dxa"/>
+            <w:shd w:val="clear" w:color="auto" w:fill="A6A6A6"/>
+          </w:tcPr>
+          <w:p>
+            <w:pPr>
+              <w:rPr>
+                <w:i/>
+              </w:rPr>
+            </w:pPr>
+            <w:r>
+              <w:t>TEST#</w:t>
+            </w:r>
+          </w:p>
+        </w:tc>
+        <w:tc>
+          <w:tcPr>
+            <w:tcW w:w="3960" w:type="dxa"/>
+            <w:shd w:val="clear" w:color="auto" w:fill="A6A6A6"/>
+          </w:tcPr>
+          <w:p>
+            <w:pPr>
+              <w:rPr>
+                <w:i/>
+              </w:rPr>
+            </w:pPr>
+            <w:r>
+              <w:t>ACTION</w:t>
+            </w:r>
+          </w:p>
+        </w:tc>
+        <w:tc>
+          <w:tcPr>
+            <w:tcW w:w="4500" w:type="dxa"/>
+            <w:shd w:val="clear" w:color="auto" w:fill="A6A6A6"/>
+          </w:tcPr>
+          <w:p>
+            <w:pPr>
+              <w:rPr>
+                <w:i/>
+              </w:rPr>
+            </w:pPr>
+            <w:r>
+              <w:t xml:space="preserve">EXPECTED RESULTS </w:t>
+            </w:r>
+          </w:p>
+        </w:tc>
+        <w:tc>
+          <w:tcPr>
+            <w:tcW w:w="1260" w:type="dxa"/>
+            <w:shd w:val="clear" w:color="auto" w:fill="A6A6A6"/>
+          </w:tcPr>
+          <w:p>
+            <w:pPr>
+              <w:rPr>
+                <w:i/>
+              </w:rPr>
+            </w:pPr>
+            <w:r>
+              <w:t>RESULTS</w:t>
+            </w:r>
+          </w:p>
+          <w:p>
+            <w:pPr>
+              <w:rPr>
+                <w:i/>
+              </w:rPr>
+            </w:pPr>
+            <w:r>
+              <w:t>P/F/I</w:t>
+            </w:r>
+          </w:p>
+        </w:tc>
+        <w:tc>
+          <w:tcPr>
+            <w:tcW w:w="2880" w:type="dxa"/>
+            <w:shd w:val="clear" w:color="auto" w:fill="A6A6A6"/>
+          </w:tcPr>
+          <w:p>
+            <w:pPr>
+              <w:rPr>
+                <w:i/>
+              </w:rPr>
+            </w:pPr>
+            <w:r>
+              <w:t>COMMENTS</w:t>
+            </w:r>
+          </w:p>
+        </w:tc>
+      </w:tr>
+      <w:tr>
+        <w:trPr>
+          <w:cantSplit/>
+        </w:trPr>
+        <w:tc>
+          <w:tcPr>
+            <w:tcW w:w="900" w:type="dxa"/>
+          </w:tcPr>
+          <w:p>
+            <w:pPr>
+              <w:rPr>
+                <w:i/>
+              </w:rPr>
+            </w:pPr>
+            <w:r>
+              <w:rPr>
+                <w:rFonts w:asciiTheme="minorHAnsi" w:hAnsiTheme="minorHAnsi"/>
+                <w:bCs/>
+              </w:rPr>
+              <w:lastRenderedPageBreak/>
+              <w:t>1</w:t>
+            </w:r>
+            <w:r>
+              <w:rPr>
+                <w:rFonts w:asciiTheme="minorHAnsi" w:hAnsiTheme="minorHAnsi"/>
+                <w:bCs/>
+              </w:rPr>
+              <w:t>a.</w:t>
+            </w:r>
+          </w:p>
+        </w:tc>
+        <w:tc>
+          <w:tcPr>
+            <w:tcW w:w="3960" w:type="dxa"/>
+          </w:tcPr>
+          <w:p>
+            <w:r>
+              <w:t xml:space="preserve">Overall Load process test. </w:t>
+            </w:r>
+          </w:p>
+          <w:p>
+            <w:r>
+              <w:t>To test the SSIS package ETS_Coaching.dtsx to verify that package runs without any issues.</w:t>
+            </w:r>
+          </w:p>
+          <w:p>
+            <w:r>
+              <w:t>eCL_Compliance_ETS_Feed_OAE20150114.</w:t>
+            </w:r>
+            <w:r>
+              <w:t xml:space="preserve"> </w:t>
+            </w:r>
+            <w:r>
+              <w:t>eCL_Compliance_ETS_Feed_OAS20150114.csv</w:t>
+            </w:r>
+          </w:p>
+          <w:p/>
+        </w:tc>
+        <w:tc>
+          <w:tcPr>
+            <w:tcW w:w="4500" w:type="dxa"/>
+          </w:tcPr>
+          <w:p>
+            <w:r>
+              <w:t>Files load successfully.</w:t>
+            </w:r>
+          </w:p>
+          <w:p/>
+          <w:p/>
+          <w:p/>
+        </w:tc>
+        <w:tc>
+          <w:tcPr>
+            <w:tcW w:w="1260" w:type="dxa"/>
+          </w:tcPr>
+          <w:p>
+            <w:pPr>
+              <w:rPr>
+                <w:rFonts w:asciiTheme="minorHAnsi" w:hAnsiTheme="minorHAnsi"/>
+                <w:bCs/>
+              </w:rPr>
+            </w:pPr>
+            <w:r>
+              <w:rPr>
+                <w:rFonts w:asciiTheme="minorHAnsi" w:hAnsiTheme="minorHAnsi"/>
+                <w:bCs/>
+              </w:rPr>
+              <w:t>P</w:t>
+            </w:r>
+          </w:p>
+        </w:tc>
+        <w:tc>
+          <w:tcPr>
+            <w:tcW w:w="2880" w:type="dxa"/>
+          </w:tcPr>
+          <w:p>
+            <w:pPr>
+              <w:rPr>
+                <w:rFonts w:asciiTheme="minorHAnsi" w:hAnsiTheme="minorHAnsi"/>
+                <w:bCs/>
+              </w:rPr>
+            </w:pPr>
+          </w:p>
+        </w:tc>
+      </w:tr>
+      <w:tr>
+        <w:trPr>
+          <w:cantSplit/>
+          <w:trHeight w:val="2163"/>
+        </w:trPr>
+        <w:tc>
+          <w:tcPr>
+            <w:tcW w:w="900" w:type="dxa"/>
+          </w:tcPr>
+          <w:p>
+            <w:pPr>
+              <w:rPr>
+                <w:i/>
+              </w:rPr>
+            </w:pPr>
+            <w:r>
+              <w:rPr>
+                <w:rFonts w:asciiTheme="minorHAnsi" w:hAnsiTheme="minorHAnsi"/>
+                <w:bCs/>
+              </w:rPr>
+              <w:t>1b.</w:t>
+            </w:r>
+          </w:p>
+        </w:tc>
+        <w:tc>
+          <w:tcPr>
+            <w:tcW w:w="3960" w:type="dxa"/>
+          </w:tcPr>
+          <w:p>
+            <w:r>
+              <w:t>Check records in Coaching_Log, Coaching_log_reason , rejected tables.</w:t>
+            </w:r>
+          </w:p>
+          <w:p/>
+          <w:p>
+            <w:pPr>
+              <w:overflowPunct/>
+              <w:textAlignment w:val="auto"/>
+              <w:rPr>
+                <w:rFonts w:ascii="Courier New" w:hAnsi="Courier New" w:cs="Courier New"/>
+                <w:noProof/>
+              </w:rPr>
+            </w:pPr>
+            <w:r>
+              <w:rPr>
+                <w:rFonts w:ascii="Courier New" w:hAnsi="Courier New" w:cs="Courier New"/>
+                <w:noProof/>
+                <w:color w:val="0000FF"/>
+              </w:rPr>
+              <w:t>where</w:t>
+            </w:r>
+            <w:r>
+              <w:rPr>
+                <w:rFonts w:ascii="Courier New" w:hAnsi="Courier New" w:cs="Courier New"/>
+                <w:noProof/>
+              </w:rPr>
+              <w:t xml:space="preserve"> sourceid </w:t>
+            </w:r>
+            <w:r>
+              <w:rPr>
+                <w:rFonts w:ascii="Courier New" w:hAnsi="Courier New" w:cs="Courier New"/>
+                <w:noProof/>
+                <w:color w:val="808080"/>
+              </w:rPr>
+              <w:t>=</w:t>
+            </w:r>
+            <w:r>
+              <w:rPr>
+                <w:rFonts w:ascii="Courier New" w:hAnsi="Courier New" w:cs="Courier New"/>
+                <w:noProof/>
+              </w:rPr>
+              <w:t xml:space="preserve"> 221</w:t>
+            </w:r>
+          </w:p>
+          <w:p>
+            <w:pPr>
+              <w:overflowPunct/>
+              <w:textAlignment w:val="auto"/>
+              <w:rPr>
+                <w:rFonts w:ascii="Courier New" w:hAnsi="Courier New" w:cs="Courier New"/>
+                <w:noProof/>
+                <w:color w:val="0000FF"/>
+              </w:rPr>
+            </w:pPr>
+            <w:r>
+              <w:rPr>
+                <w:rFonts w:ascii="Courier New" w:hAnsi="Courier New" w:cs="Courier New"/>
+                <w:noProof/>
+              </w:rPr>
+              <w:t xml:space="preserve">  </w:t>
+            </w:r>
+            <w:r>
+              <w:rPr>
+                <w:rFonts w:ascii="Courier New" w:hAnsi="Courier New" w:cs="Courier New"/>
+                <w:noProof/>
+                <w:color w:val="808080"/>
+              </w:rPr>
+              <w:t>and</w:t>
+            </w:r>
+            <w:r>
+              <w:rPr>
+                <w:rFonts w:ascii="Courier New" w:hAnsi="Courier New" w:cs="Courier New"/>
+                <w:noProof/>
+                <w:color w:val="0000FF"/>
+              </w:rPr>
+              <w:t xml:space="preserve"> </w:t>
+            </w:r>
+            <w:r>
+              <w:rPr>
+                <w:rFonts w:ascii="Courier New" w:hAnsi="Courier New" w:cs="Courier New"/>
+                <w:noProof/>
+                <w:color w:val="808080"/>
+              </w:rPr>
+              <w:t>(</w:t>
+            </w:r>
+            <w:r>
+              <w:rPr>
+                <w:rFonts w:ascii="Courier New" w:hAnsi="Courier New" w:cs="Courier New"/>
+                <w:noProof/>
+              </w:rPr>
+              <w:t xml:space="preserve">strReportcode </w:t>
+            </w:r>
+            <w:r>
+              <w:rPr>
+                <w:rFonts w:ascii="Courier New" w:hAnsi="Courier New" w:cs="Courier New"/>
+                <w:noProof/>
+                <w:color w:val="808080"/>
+              </w:rPr>
+              <w:t>like</w:t>
+            </w:r>
+            <w:r>
+              <w:rPr>
+                <w:rFonts w:ascii="Courier New" w:hAnsi="Courier New" w:cs="Courier New"/>
+                <w:noProof/>
+              </w:rPr>
+              <w:t xml:space="preserve"> </w:t>
+            </w:r>
+            <w:r>
+              <w:rPr>
+                <w:rFonts w:ascii="Courier New" w:hAnsi="Courier New" w:cs="Courier New"/>
+                <w:noProof/>
+                <w:color w:val="FF0000"/>
+              </w:rPr>
+              <w:t>'OAS%'</w:t>
+            </w:r>
+            <w:r>
+              <w:rPr>
+                <w:rFonts w:ascii="Courier New" w:hAnsi="Courier New" w:cs="Courier New"/>
+                <w:noProof/>
+                <w:color w:val="808080"/>
+              </w:rPr>
+              <w:t>or</w:t>
+            </w:r>
+            <w:r>
+              <w:rPr>
+                <w:rFonts w:ascii="Courier New" w:hAnsi="Courier New" w:cs="Courier New"/>
+                <w:noProof/>
+              </w:rPr>
+              <w:t xml:space="preserve"> strReportcode </w:t>
+            </w:r>
+            <w:r>
+              <w:rPr>
+                <w:rFonts w:ascii="Courier New" w:hAnsi="Courier New" w:cs="Courier New"/>
+                <w:noProof/>
+                <w:color w:val="808080"/>
+              </w:rPr>
+              <w:t>like</w:t>
+            </w:r>
+            <w:r>
+              <w:rPr>
+                <w:rFonts w:ascii="Courier New" w:hAnsi="Courier New" w:cs="Courier New"/>
+                <w:noProof/>
+              </w:rPr>
+              <w:t xml:space="preserve"> </w:t>
+            </w:r>
+            <w:r>
+              <w:rPr>
+                <w:rFonts w:ascii="Courier New" w:hAnsi="Courier New" w:cs="Courier New"/>
+                <w:noProof/>
+                <w:color w:val="FF0000"/>
+              </w:rPr>
+              <w:t>'OAE%'</w:t>
+            </w:r>
+            <w:r>
+              <w:rPr>
+                <w:rFonts w:ascii="Courier New" w:hAnsi="Courier New" w:cs="Courier New"/>
+                <w:noProof/>
+                <w:color w:val="808080"/>
+              </w:rPr>
+              <w:t>)</w:t>
+            </w:r>
+          </w:p>
+          <w:p>
+            <w:pPr>
+              <w:rPr>
+                <w:rFonts w:ascii="Courier New" w:hAnsi="Courier New" w:cs="Courier New"/>
+                <w:noProof/>
+                <w:color w:val="FF0000"/>
+              </w:rPr>
+            </w:pPr>
+          </w:p>
+          <w:p/>
+        </w:tc>
+        <w:tc>
+          <w:tcPr>
+            <w:tcW w:w="4500" w:type="dxa"/>
+          </w:tcPr>
+          <w:p>
+            <w:r>
+              <w:t>Records from source file meeting all valid criteria loaded into Copaching_log table.</w:t>
+            </w:r>
+          </w:p>
+          <w:p/>
+          <w:p>
+            <w:r>
+              <w:t>All records not meeting load criteria loaded into Reject table.</w:t>
+            </w:r>
+          </w:p>
+        </w:tc>
+        <w:tc>
+          <w:tcPr>
+            <w:tcW w:w="1260" w:type="dxa"/>
+          </w:tcPr>
+          <w:p>
+            <w:pPr>
+              <w:rPr>
+                <w:rFonts w:asciiTheme="minorHAnsi" w:hAnsiTheme="minorHAnsi"/>
+                <w:bCs/>
+              </w:rPr>
+            </w:pPr>
+            <w:r>
+              <w:rPr>
+                <w:rFonts w:asciiTheme="minorHAnsi" w:hAnsiTheme="minorHAnsi"/>
+                <w:bCs/>
+              </w:rPr>
+              <w:t>P</w:t>
+            </w:r>
+          </w:p>
+        </w:tc>
+        <w:tc>
+          <w:tcPr>
+            <w:tcW w:w="2880" w:type="dxa"/>
+          </w:tcPr>
+          <w:p>
+            <w:pPr>
+              <w:rPr>
+                <w:rFonts w:asciiTheme="minorHAnsi" w:hAnsiTheme="minorHAnsi"/>
+                <w:bCs/>
+              </w:rPr>
+            </w:pPr>
+          </w:p>
+        </w:tc>
+      </w:tr>
+      <w:tr>
+        <w:trPr>
+          <w:cantSplit/>
+        </w:trPr>
+        <w:tc>
+          <w:tcPr>
+            <w:tcW w:w="900" w:type="dxa"/>
+          </w:tcPr>
+          <w:p>
+            <w:pPr>
+              <w:rPr>
+                <w:rFonts w:asciiTheme="minorHAnsi" w:hAnsiTheme="minorHAnsi"/>
+                <w:bCs/>
+              </w:rPr>
+            </w:pPr>
+            <w:r>
+              <w:rPr>
+                <w:rFonts w:asciiTheme="minorHAnsi" w:hAnsiTheme="minorHAnsi"/>
+                <w:bCs/>
+              </w:rPr>
+              <w:t xml:space="preserve">1c. </w:t>
+            </w:r>
+          </w:p>
+        </w:tc>
+        <w:tc>
+          <w:tcPr>
+            <w:tcW w:w="3960" w:type="dxa"/>
+          </w:tcPr>
+          <w:p>
+            <w:r>
+              <w:t>Check status of logs</w:t>
+            </w:r>
+          </w:p>
+        </w:tc>
+        <w:tc>
+          <w:tcPr>
+            <w:tcW w:w="4500" w:type="dxa"/>
+          </w:tcPr>
+          <w:p>
+            <w:r>
+              <w:t>Level 2 Supervisor (5 for Sup module and 6 for CSR module)</w:t>
+            </w:r>
+          </w:p>
+        </w:tc>
+        <w:tc>
+          <w:tcPr>
+            <w:tcW w:w="1260" w:type="dxa"/>
+          </w:tcPr>
+          <w:p>
+            <w:pPr>
+              <w:rPr>
+                <w:rFonts w:asciiTheme="minorHAnsi" w:hAnsiTheme="minorHAnsi"/>
+                <w:bCs/>
+              </w:rPr>
+            </w:pPr>
+            <w:r>
+              <w:rPr>
+                <w:rFonts w:asciiTheme="minorHAnsi" w:hAnsiTheme="minorHAnsi"/>
+                <w:bCs/>
+              </w:rPr>
+              <w:t>P</w:t>
+            </w:r>
+          </w:p>
+        </w:tc>
+        <w:tc>
+          <w:tcPr>
+            <w:tcW w:w="2880" w:type="dxa"/>
+          </w:tcPr>
+          <w:p>
+            <w:pPr>
+              <w:rPr>
+                <w:rFonts w:asciiTheme="minorHAnsi" w:hAnsiTheme="minorHAnsi"/>
+                <w:bCs/>
+              </w:rPr>
+            </w:pPr>
+          </w:p>
+        </w:tc>
+      </w:tr>
+      <w:tr>
+        <w:trPr>
+          <w:cantSplit/>
+        </w:trPr>
+        <w:tc>
+          <w:tcPr>
+            <w:tcW w:w="900" w:type="dxa"/>
+          </w:tcPr>
+          <w:p>
+            <w:pPr>
+              <w:rPr>
+                <w:rFonts w:asciiTheme="minorHAnsi" w:hAnsiTheme="minorHAnsi"/>
+                <w:bCs/>
+              </w:rPr>
+            </w:pPr>
+            <w:r>
+              <w:rPr>
+                <w:rFonts w:asciiTheme="minorHAnsi" w:hAnsiTheme="minorHAnsi"/>
+                <w:bCs/>
+              </w:rPr>
+              <w:t xml:space="preserve">1d. </w:t>
+            </w:r>
+          </w:p>
+        </w:tc>
+        <w:tc>
+          <w:tcPr>
+            <w:tcW w:w="3960" w:type="dxa"/>
+          </w:tcPr>
+          <w:p>
+            <w:r>
+              <w:t>Notification on insert</w:t>
+            </w:r>
+          </w:p>
+        </w:tc>
+        <w:tc>
+          <w:tcPr>
+            <w:tcW w:w="4500" w:type="dxa"/>
+          </w:tcPr>
+          <w:p>
+            <w:r>
+              <w:t>Level 2 Supervisor (5 for Sup module and 6 for CSR module)</w:t>
+            </w:r>
+          </w:p>
+        </w:tc>
+        <w:tc>
+          <w:tcPr>
+            <w:tcW w:w="1260" w:type="dxa"/>
+          </w:tcPr>
+          <w:p>
+            <w:pPr>
+              <w:rPr>
+                <w:rFonts w:asciiTheme="minorHAnsi" w:hAnsiTheme="minorHAnsi"/>
+                <w:bCs/>
+              </w:rPr>
+            </w:pPr>
+            <w:r>
+              <w:rPr>
+                <w:rFonts w:asciiTheme="minorHAnsi" w:hAnsiTheme="minorHAnsi"/>
+                <w:bCs/>
+              </w:rPr>
+              <w:t>P</w:t>
+            </w:r>
+          </w:p>
+        </w:tc>
+        <w:tc>
+          <w:tcPr>
+            <w:tcW w:w="2880" w:type="dxa"/>
+          </w:tcPr>
+          <w:p>
+            <w:pPr>
+              <w:rPr>
+                <w:rFonts w:asciiTheme="minorHAnsi" w:hAnsiTheme="minorHAnsi"/>
+                <w:bCs/>
+              </w:rPr>
+            </w:pPr>
+          </w:p>
+        </w:tc>
+      </w:tr>
+      <w:tr>
+        <w:trPr>
+          <w:cantSplit/>
+        </w:trPr>
+        <w:tc>
+          <w:tcPr>
+            <w:tcW w:w="900" w:type="dxa"/>
+          </w:tcPr>
+          <w:p>
+            <w:pPr>
+              <w:rPr>
+                <w:rFonts w:asciiTheme="minorHAnsi" w:hAnsiTheme="minorHAnsi"/>
+                <w:bCs/>
+              </w:rPr>
+            </w:pPr>
+            <w:r>
+              <w:rPr>
+                <w:rFonts w:asciiTheme="minorHAnsi" w:hAnsiTheme="minorHAnsi"/>
+                <w:bCs/>
+              </w:rPr>
+              <w:t xml:space="preserve">1e. </w:t>
+            </w:r>
+          </w:p>
+        </w:tc>
+        <w:tc>
+          <w:tcPr>
+            <w:tcW w:w="3960" w:type="dxa"/>
+          </w:tcPr>
+          <w:p>
+            <w:r>
+              <w:t xml:space="preserve">Log </w:t>
+            </w:r>
+            <w:r>
+              <w:t xml:space="preserve">behavior </w:t>
+            </w:r>
+            <w:r>
+              <w:t xml:space="preserve"> in dashboards</w:t>
+            </w:r>
+          </w:p>
+        </w:tc>
+        <w:tc>
+          <w:tcPr>
+            <w:tcW w:w="4500" w:type="dxa"/>
+          </w:tcPr>
+          <w:p>
+            <w:r>
+              <w:t>Display workflow and update as expected</w:t>
+            </w:r>
+          </w:p>
+        </w:tc>
+        <w:tc>
+          <w:tcPr>
+            <w:tcW w:w="1260" w:type="dxa"/>
+          </w:tcPr>
+          <w:p>
+            <w:pPr>
+              <w:rPr>
+                <w:rFonts w:asciiTheme="minorHAnsi" w:hAnsiTheme="minorHAnsi"/>
+                <w:bCs/>
+              </w:rPr>
+            </w:pPr>
+            <w:r>
+              <w:rPr>
+                <w:rFonts w:asciiTheme="minorHAnsi" w:hAnsiTheme="minorHAnsi"/>
+                <w:bCs/>
+              </w:rPr>
+              <w:t>P</w:t>
+            </w:r>
+          </w:p>
+        </w:tc>
+        <w:tc>
+          <w:tcPr>
+            <w:tcW w:w="2880" w:type="dxa"/>
+          </w:tcPr>
+          <w:p>
+            <w:pPr>
+              <w:rPr>
+                <w:rFonts w:asciiTheme="minorHAnsi" w:hAnsiTheme="minorHAnsi"/>
+                <w:bCs/>
+              </w:rPr>
+            </w:pPr>
+          </w:p>
+        </w:tc>
+      </w:tr>
+    </w:tbl>
     <w:p/>
     <w:sectPr>
       <w:headerReference w:type="default" r:id="rId9"/>
@@ -3102,7 +4019,7 @@
         <w:sz w:val="18"/>
         <w:szCs w:val="18"/>
       </w:rPr>
-      <w:t>6</w:t>
+      <w:t>7</w:t>
     </w:r>
     <w:r>
       <w:rPr>
@@ -3151,7 +4068,7 @@
         <w:sz w:val="18"/>
         <w:szCs w:val="18"/>
       </w:rPr>
-      <w:t>6</w:t>
+      <w:t>7</w:t>
     </w:r>
     <w:r>
       <w:rPr>
@@ -3351,14 +4268,12 @@
       </w:rPr>
       <w:t xml:space="preserve">     CCO </w:t>
     </w:r>
-    <w:proofErr w:type="spellStart"/>
     <w:r>
       <w:rPr>
         <w:sz w:val="18"/>
       </w:rPr>
       <w:t>eCoaching</w:t>
     </w:r>
-    <w:proofErr w:type="spellEnd"/>
     <w:r>
       <w:rPr>
         <w:sz w:val="18"/>
@@ -5787,7 +6702,7 @@
   <w:abstractNum w:abstractNumId="21">
     <w:nsid w:val="388921D8"/>
     <w:multiLevelType w:val="hybridMultilevel"/>
-    <w:tmpl w:val="DD5CBD16"/>
+    <w:tmpl w:val="B942C390"/>
     <w:lvl w:ilvl="0" w:tplc="0409000F">
       <w:start w:val="1"/>
       <w:numFmt w:val="decimal"/>
@@ -6478,6 +7393,122 @@
     </w:lvl>
   </w:abstractNum>
   <w:abstractNum w:abstractNumId="27">
+    <w:nsid w:val="4C0E03D4"/>
+    <w:multiLevelType w:val="hybridMultilevel"/>
+    <w:tmpl w:val="DD5CBD16"/>
+    <w:lvl w:ilvl="0" w:tplc="0409000F">
+      <w:start w:val="1"/>
+      <w:numFmt w:val="decimal"/>
+      <w:lvlText w:val="%1."/>
+      <w:lvlJc w:val="left"/>
+      <w:pPr>
+        <w:tabs>
+          <w:tab w:val="num" w:pos="720"/>
+        </w:tabs>
+        <w:ind w:left="720" w:hanging="360"/>
+      </w:pPr>
+    </w:lvl>
+    <w:lvl w:ilvl="1" w:tplc="4056895E">
+      <w:start w:val="1"/>
+      <w:numFmt w:val="decimal"/>
+      <w:lvlText w:val="%2."/>
+      <w:lvlJc w:val="left"/>
+      <w:pPr>
+        <w:tabs>
+          <w:tab w:val="num" w:pos="1440"/>
+        </w:tabs>
+        <w:ind w:left="1440" w:hanging="360"/>
+      </w:pPr>
+      <w:rPr>
+        <w:rFonts w:hint="default"/>
+      </w:rPr>
+    </w:lvl>
+    <w:lvl w:ilvl="2" w:tplc="0409001B" w:tentative="1">
+      <w:start w:val="1"/>
+      <w:numFmt w:val="lowerRoman"/>
+      <w:lvlText w:val="%3."/>
+      <w:lvlJc w:val="right"/>
+      <w:pPr>
+        <w:tabs>
+          <w:tab w:val="num" w:pos="2160"/>
+        </w:tabs>
+        <w:ind w:left="2160" w:hanging="180"/>
+      </w:pPr>
+    </w:lvl>
+    <w:lvl w:ilvl="3" w:tplc="0409000F" w:tentative="1">
+      <w:start w:val="1"/>
+      <w:numFmt w:val="decimal"/>
+      <w:lvlText w:val="%4."/>
+      <w:lvlJc w:val="left"/>
+      <w:pPr>
+        <w:tabs>
+          <w:tab w:val="num" w:pos="2880"/>
+        </w:tabs>
+        <w:ind w:left="2880" w:hanging="360"/>
+      </w:pPr>
+    </w:lvl>
+    <w:lvl w:ilvl="4" w:tplc="04090019" w:tentative="1">
+      <w:start w:val="1"/>
+      <w:numFmt w:val="lowerLetter"/>
+      <w:lvlText w:val="%5."/>
+      <w:lvlJc w:val="left"/>
+      <w:pPr>
+        <w:tabs>
+          <w:tab w:val="num" w:pos="3600"/>
+        </w:tabs>
+        <w:ind w:left="3600" w:hanging="360"/>
+      </w:pPr>
+    </w:lvl>
+    <w:lvl w:ilvl="5" w:tplc="0409001B" w:tentative="1">
+      <w:start w:val="1"/>
+      <w:numFmt w:val="lowerRoman"/>
+      <w:lvlText w:val="%6."/>
+      <w:lvlJc w:val="right"/>
+      <w:pPr>
+        <w:tabs>
+          <w:tab w:val="num" w:pos="4320"/>
+        </w:tabs>
+        <w:ind w:left="4320" w:hanging="180"/>
+      </w:pPr>
+    </w:lvl>
+    <w:lvl w:ilvl="6" w:tplc="0409000F" w:tentative="1">
+      <w:start w:val="1"/>
+      <w:numFmt w:val="decimal"/>
+      <w:lvlText w:val="%7."/>
+      <w:lvlJc w:val="left"/>
+      <w:pPr>
+        <w:tabs>
+          <w:tab w:val="num" w:pos="5040"/>
+        </w:tabs>
+        <w:ind w:left="5040" w:hanging="360"/>
+      </w:pPr>
+    </w:lvl>
+    <w:lvl w:ilvl="7" w:tplc="04090019" w:tentative="1">
+      <w:start w:val="1"/>
+      <w:numFmt w:val="lowerLetter"/>
+      <w:lvlText w:val="%8."/>
+      <w:lvlJc w:val="left"/>
+      <w:pPr>
+        <w:tabs>
+          <w:tab w:val="num" w:pos="5760"/>
+        </w:tabs>
+        <w:ind w:left="5760" w:hanging="360"/>
+      </w:pPr>
+    </w:lvl>
+    <w:lvl w:ilvl="8" w:tplc="0409001B" w:tentative="1">
+      <w:start w:val="1"/>
+      <w:numFmt w:val="lowerRoman"/>
+      <w:lvlText w:val="%9."/>
+      <w:lvlJc w:val="right"/>
+      <w:pPr>
+        <w:tabs>
+          <w:tab w:val="num" w:pos="6480"/>
+        </w:tabs>
+        <w:ind w:left="6480" w:hanging="180"/>
+      </w:pPr>
+    </w:lvl>
+  </w:abstractNum>
+  <w:abstractNum w:abstractNumId="28">
     <w:nsid w:val="4C9B20E6"/>
     <w:multiLevelType w:val="hybridMultilevel"/>
     <w:tmpl w:val="126AE5BC"/>
@@ -6589,7 +7620,7 @@
       </w:rPr>
     </w:lvl>
   </w:abstractNum>
-  <w:abstractNum w:abstractNumId="28">
+  <w:abstractNum w:abstractNumId="29">
     <w:nsid w:val="4E5C7770"/>
     <w:multiLevelType w:val="hybridMultilevel"/>
     <w:tmpl w:val="792879D8"/>
@@ -6705,7 +7736,7 @@
       </w:pPr>
     </w:lvl>
   </w:abstractNum>
-  <w:abstractNum w:abstractNumId="29">
+  <w:abstractNum w:abstractNumId="30">
     <w:nsid w:val="53702ED4"/>
     <w:multiLevelType w:val="hybridMultilevel"/>
     <w:tmpl w:val="3AA8A74C"/>
@@ -6821,7 +7852,7 @@
       </w:pPr>
     </w:lvl>
   </w:abstractNum>
-  <w:abstractNum w:abstractNumId="30">
+  <w:abstractNum w:abstractNumId="31">
     <w:nsid w:val="539842C9"/>
     <w:multiLevelType w:val="hybridMultilevel"/>
     <w:tmpl w:val="C74EA7BA"/>
@@ -6934,7 +7965,7 @@
       </w:rPr>
     </w:lvl>
   </w:abstractNum>
-  <w:abstractNum w:abstractNumId="31">
+  <w:abstractNum w:abstractNumId="32">
     <w:nsid w:val="53F53561"/>
     <w:multiLevelType w:val="hybridMultilevel"/>
     <w:tmpl w:val="DC788B10"/>
@@ -7023,7 +8054,7 @@
       </w:pPr>
     </w:lvl>
   </w:abstractNum>
-  <w:abstractNum w:abstractNumId="32">
+  <w:abstractNum w:abstractNumId="33">
     <w:nsid w:val="5401667C"/>
     <w:multiLevelType w:val="hybridMultilevel"/>
     <w:tmpl w:val="E382842E"/>
@@ -7139,7 +8170,7 @@
       </w:pPr>
     </w:lvl>
   </w:abstractNum>
-  <w:abstractNum w:abstractNumId="33">
+  <w:abstractNum w:abstractNumId="34">
     <w:nsid w:val="549B0DE4"/>
     <w:multiLevelType w:val="hybridMultilevel"/>
     <w:tmpl w:val="48D81DDE"/>
@@ -7255,7 +8286,7 @@
       </w:pPr>
     </w:lvl>
   </w:abstractNum>
-  <w:abstractNum w:abstractNumId="34">
+  <w:abstractNum w:abstractNumId="35">
     <w:nsid w:val="56B24556"/>
     <w:multiLevelType w:val="hybridMultilevel"/>
     <w:tmpl w:val="9FD655A2"/>
@@ -7371,7 +8402,7 @@
       </w:pPr>
     </w:lvl>
   </w:abstractNum>
-  <w:abstractNum w:abstractNumId="35">
+  <w:abstractNum w:abstractNumId="36">
     <w:nsid w:val="5DE158AC"/>
     <w:multiLevelType w:val="hybridMultilevel"/>
     <w:tmpl w:val="CAEA02D2"/>
@@ -7483,7 +8514,7 @@
       </w:rPr>
     </w:lvl>
   </w:abstractNum>
-  <w:abstractNum w:abstractNumId="36">
+  <w:abstractNum w:abstractNumId="37">
     <w:nsid w:val="5FE93FA0"/>
     <w:multiLevelType w:val="hybridMultilevel"/>
     <w:tmpl w:val="7B3064B8"/>
@@ -7596,7 +8627,7 @@
       </w:rPr>
     </w:lvl>
   </w:abstractNum>
-  <w:abstractNum w:abstractNumId="37">
+  <w:abstractNum w:abstractNumId="38">
     <w:nsid w:val="6173565D"/>
     <w:multiLevelType w:val="hybridMultilevel"/>
     <w:tmpl w:val="AE2EAB6E"/>
@@ -7712,7 +8743,7 @@
       </w:pPr>
     </w:lvl>
   </w:abstractNum>
-  <w:abstractNum w:abstractNumId="38">
+  <w:abstractNum w:abstractNumId="39">
     <w:nsid w:val="61BE7D53"/>
     <w:multiLevelType w:val="hybridMultilevel"/>
     <w:tmpl w:val="792879D8"/>
@@ -7828,7 +8859,7 @@
       </w:pPr>
     </w:lvl>
   </w:abstractNum>
-  <w:abstractNum w:abstractNumId="39">
+  <w:abstractNum w:abstractNumId="40">
     <w:nsid w:val="685F4D90"/>
     <w:multiLevelType w:val="hybridMultilevel"/>
     <w:tmpl w:val="C3DC4A78"/>
@@ -7944,7 +8975,7 @@
       </w:pPr>
     </w:lvl>
   </w:abstractNum>
-  <w:abstractNum w:abstractNumId="40">
+  <w:abstractNum w:abstractNumId="41">
     <w:nsid w:val="69187A5A"/>
     <w:multiLevelType w:val="hybridMultilevel"/>
     <w:tmpl w:val="DA300B08"/>
@@ -8057,7 +9088,7 @@
       </w:rPr>
     </w:lvl>
   </w:abstractNum>
-  <w:abstractNum w:abstractNumId="41">
+  <w:abstractNum w:abstractNumId="42">
     <w:nsid w:val="72E4602F"/>
     <w:multiLevelType w:val="hybridMultilevel"/>
     <w:tmpl w:val="578AA676"/>
@@ -8170,7 +9201,7 @@
       </w:rPr>
     </w:lvl>
   </w:abstractNum>
-  <w:abstractNum w:abstractNumId="42">
+  <w:abstractNum w:abstractNumId="43">
     <w:nsid w:val="751865FF"/>
     <w:multiLevelType w:val="hybridMultilevel"/>
     <w:tmpl w:val="8520B256"/>
@@ -8283,7 +9314,7 @@
       </w:rPr>
     </w:lvl>
   </w:abstractNum>
-  <w:abstractNum w:abstractNumId="43">
+  <w:abstractNum w:abstractNumId="44">
     <w:nsid w:val="7772191E"/>
     <w:multiLevelType w:val="hybridMultilevel"/>
     <w:tmpl w:val="A5229042"/>
@@ -8396,7 +9427,7 @@
       </w:rPr>
     </w:lvl>
   </w:abstractNum>
-  <w:abstractNum w:abstractNumId="44">
+  <w:abstractNum w:abstractNumId="45">
     <w:nsid w:val="77C34D39"/>
     <w:multiLevelType w:val="hybridMultilevel"/>
     <w:tmpl w:val="AC8875F2"/>
@@ -8509,7 +9540,7 @@
       </w:rPr>
     </w:lvl>
   </w:abstractNum>
-  <w:abstractNum w:abstractNumId="45">
+  <w:abstractNum w:abstractNumId="46">
     <w:nsid w:val="78982537"/>
     <w:multiLevelType w:val="hybridMultilevel"/>
     <w:tmpl w:val="AAB80878"/>
@@ -8622,7 +9653,7 @@
       </w:rPr>
     </w:lvl>
   </w:abstractNum>
-  <w:abstractNum w:abstractNumId="46">
+  <w:abstractNum w:abstractNumId="47">
     <w:nsid w:val="7CA0584B"/>
     <w:multiLevelType w:val="hybridMultilevel"/>
     <w:tmpl w:val="D68A2706"/>
@@ -8735,7 +9766,7 @@
       </w:rPr>
     </w:lvl>
   </w:abstractNum>
-  <w:abstractNum w:abstractNumId="47">
+  <w:abstractNum w:abstractNumId="48">
     <w:nsid w:val="7E776907"/>
     <w:multiLevelType w:val="hybridMultilevel"/>
     <w:tmpl w:val="4BE6163E"/>
@@ -8824,7 +9855,7 @@
       </w:pPr>
     </w:lvl>
   </w:abstractNum>
-  <w:abstractNum w:abstractNumId="48">
+  <w:abstractNum w:abstractNumId="49">
     <w:nsid w:val="7F7339A7"/>
     <w:multiLevelType w:val="hybridMultilevel"/>
     <w:tmpl w:val="F9863208"/>
@@ -8938,7 +9969,7 @@
     </w:lvl>
   </w:abstractNum>
   <w:num w:numId="1">
-    <w:abstractNumId w:val="28"/>
+    <w:abstractNumId w:val="29"/>
   </w:num>
   <w:num w:numId="2">
     <w:abstractNumId w:val="13"/>
@@ -8953,10 +9984,10 @@
     <w:abstractNumId w:val="10"/>
   </w:num>
   <w:num w:numId="6">
-    <w:abstractNumId w:val="32"/>
+    <w:abstractNumId w:val="33"/>
   </w:num>
   <w:num w:numId="7">
-    <w:abstractNumId w:val="39"/>
+    <w:abstractNumId w:val="40"/>
   </w:num>
   <w:num w:numId="8">
     <w:abstractNumId w:val="3"/>
@@ -8968,7 +9999,7 @@
     <w:abstractNumId w:val="25"/>
   </w:num>
   <w:num w:numId="11">
-    <w:abstractNumId w:val="29"/>
+    <w:abstractNumId w:val="30"/>
   </w:num>
   <w:num w:numId="12">
     <w:abstractNumId w:val="14"/>
@@ -8977,37 +10008,37 @@
     <w:abstractNumId w:val="7"/>
   </w:num>
   <w:num w:numId="14">
-    <w:abstractNumId w:val="30"/>
+    <w:abstractNumId w:val="31"/>
   </w:num>
   <w:num w:numId="15">
-    <w:abstractNumId w:val="43"/>
+    <w:abstractNumId w:val="44"/>
   </w:num>
   <w:num w:numId="16">
-    <w:abstractNumId w:val="45"/>
+    <w:abstractNumId w:val="46"/>
   </w:num>
   <w:num w:numId="17">
-    <w:abstractNumId w:val="46"/>
+    <w:abstractNumId w:val="47"/>
   </w:num>
   <w:num w:numId="18">
     <w:abstractNumId w:val="6"/>
   </w:num>
   <w:num w:numId="19">
-    <w:abstractNumId w:val="48"/>
+    <w:abstractNumId w:val="49"/>
   </w:num>
   <w:num w:numId="20">
-    <w:abstractNumId w:val="42"/>
+    <w:abstractNumId w:val="43"/>
   </w:num>
   <w:num w:numId="21">
     <w:abstractNumId w:val="12"/>
   </w:num>
   <w:num w:numId="22">
-    <w:abstractNumId w:val="35"/>
+    <w:abstractNumId w:val="36"/>
   </w:num>
   <w:num w:numId="23">
     <w:abstractNumId w:val="9"/>
   </w:num>
   <w:num w:numId="24">
-    <w:abstractNumId w:val="34"/>
+    <w:abstractNumId w:val="35"/>
   </w:num>
   <w:num w:numId="25">
     <w:abstractNumId w:val="16"/>
@@ -9022,7 +10053,7 @@
     <w:abstractNumId w:val="5"/>
   </w:num>
   <w:num w:numId="29">
-    <w:abstractNumId w:val="33"/>
+    <w:abstractNumId w:val="34"/>
   </w:num>
   <w:num w:numId="30">
     <w:abstractNumId w:val="2"/>
@@ -9040,7 +10071,7 @@
     <w:abstractNumId w:val="24"/>
   </w:num>
   <w:num w:numId="35">
-    <w:abstractNumId w:val="37"/>
+    <w:abstractNumId w:val="38"/>
   </w:num>
   <w:num w:numId="36">
     <w:abstractNumId w:val="11"/>
@@ -9052,37 +10083,40 @@
     <w:abstractNumId w:val="23"/>
   </w:num>
   <w:num w:numId="39">
-    <w:abstractNumId w:val="44"/>
+    <w:abstractNumId w:val="45"/>
   </w:num>
   <w:num w:numId="40">
-    <w:abstractNumId w:val="41"/>
+    <w:abstractNumId w:val="42"/>
   </w:num>
   <w:num w:numId="41">
-    <w:abstractNumId w:val="27"/>
+    <w:abstractNumId w:val="28"/>
   </w:num>
   <w:num w:numId="42">
     <w:abstractNumId w:val="20"/>
   </w:num>
   <w:num w:numId="43">
-    <w:abstractNumId w:val="47"/>
+    <w:abstractNumId w:val="48"/>
   </w:num>
   <w:num w:numId="44">
     <w:abstractNumId w:val="21"/>
   </w:num>
   <w:num w:numId="45">
-    <w:abstractNumId w:val="38"/>
+    <w:abstractNumId w:val="39"/>
   </w:num>
   <w:num w:numId="46">
     <w:abstractNumId w:val="0"/>
   </w:num>
   <w:num w:numId="47">
-    <w:abstractNumId w:val="31"/>
+    <w:abstractNumId w:val="32"/>
   </w:num>
   <w:num w:numId="48">
-    <w:abstractNumId w:val="36"/>
+    <w:abstractNumId w:val="37"/>
   </w:num>
   <w:num w:numId="49">
-    <w:abstractNumId w:val="40"/>
+    <w:abstractNumId w:val="41"/>
+  </w:num>
+  <w:num w:numId="50">
+    <w:abstractNumId w:val="27"/>
   </w:num>
   <w:numIdMacAtCleanup w:val="26"/>
 </w:numbering>
@@ -10902,7 +11936,7 @@
 </file>
 
 <file path=customXml/itemProps1.xml><?xml version="1.0" encoding="utf-8"?>
-<ds:datastoreItem xmlns:ds="http://schemas.openxmlformats.org/officeDocument/2006/customXml" ds:itemID="{16354F03-D9BD-4BEC-A82D-1D1F9FDB2424}">
+<ds:datastoreItem xmlns:ds="http://schemas.openxmlformats.org/officeDocument/2006/customXml" ds:itemID="{BCB9C5FE-CCA0-41F5-BD86-9EC4CA3D4DAF}">
   <ds:schemaRefs>
     <ds:schemaRef ds:uri="http://schemas.openxmlformats.org/officeDocument/2006/bibliography"/>
   </ds:schemaRefs>

</xml_diff>